<commit_message>
Data Mining Report.docx updated
</commit_message>
<xml_diff>
--- a/Data Mining Report.docx
+++ b/Data Mining Report.docx
@@ -21,6 +21,8 @@
           <w:szCs w:val="32"/>
         </w:rPr>
       </w:pPr>
+      <w:bookmarkStart w:id="0" w:name="_Hlk184200363"/>
+      <w:bookmarkEnd w:id="0"/>
       <w:r>
         <w:rPr>
           <w:rFonts w:ascii="Times New Roman" w:hAnsi="Times New Roman" w:cs="Times New Roman"/>
@@ -3627,13 +3629,12 @@
           <w:rFonts w:ascii="Times New Roman" w:hAnsi="Times New Roman" w:cs="Times New Roman"/>
           <w:b/>
           <w:bCs/>
-          <w:noProof/>
         </w:rPr>
         <w:drawing>
-          <wp:inline distT="0" distB="0" distL="0" distR="0" wp14:anchorId="49FC2647" wp14:editId="69555B97">
-            <wp:extent cx="5760720" cy="1085850"/>
-            <wp:effectExtent l="0" t="0" r="0" b="0"/>
-            <wp:docPr id="1994869137" name="Resim 1" descr="metin, yazı tipi, ekran görüntüsü, cebir içeren bir resim&#10;&#10;Açıklama otomatik olarak oluşturuldu"/>
+          <wp:inline distT="0" distB="0" distL="0" distR="0" wp14:anchorId="6027985B" wp14:editId="1FD35B79">
+            <wp:extent cx="5760720" cy="1255395"/>
+            <wp:effectExtent l="0" t="0" r="0" b="1905"/>
+            <wp:docPr id="559495332" name="Resim 1" descr="metin, yazı tipi, ekran görüntüsü içeren bir resim&#10;&#10;Açıklama otomatik olarak oluşturuldu"/>
             <wp:cNvGraphicFramePr>
               <a:graphicFrameLocks xmlns:a="http://schemas.openxmlformats.org/drawingml/2006/main" noChangeAspect="1"/>
             </wp:cNvGraphicFramePr>
@@ -3641,7 +3642,7 @@
               <a:graphicData uri="http://schemas.openxmlformats.org/drawingml/2006/picture">
                 <pic:pic xmlns:pic="http://schemas.openxmlformats.org/drawingml/2006/picture">
                   <pic:nvPicPr>
-                    <pic:cNvPr id="1994869137" name="Resim 1" descr="metin, yazı tipi, ekran görüntüsü, cebir içeren bir resim&#10;&#10;Açıklama otomatik olarak oluşturuldu"/>
+                    <pic:cNvPr id="559495332" name="Resim 1" descr="metin, yazı tipi, ekran görüntüsü içeren bir resim&#10;&#10;Açıklama otomatik olarak oluşturuldu"/>
                     <pic:cNvPicPr/>
                   </pic:nvPicPr>
                   <pic:blipFill>
@@ -3653,7 +3654,7 @@
                   <pic:spPr>
                     <a:xfrm>
                       <a:off x="0" y="0"/>
-                      <a:ext cx="5760720" cy="1085850"/>
+                      <a:ext cx="5760720" cy="1255395"/>
                     </a:xfrm>
                     <a:prstGeom prst="rect">
                       <a:avLst/>
@@ -3742,6 +3743,69 @@
           <w:rFonts w:ascii="Times New Roman" w:hAnsi="Times New Roman" w:cs="Times New Roman"/>
         </w:rPr>
         <w:t>lassifier algorithm.</w:t>
+      </w:r>
+    </w:p>
+    <w:p>
+      <w:pPr>
+        <w:pStyle w:val="ListeParagraf"/>
+        <w:numPr>
+          <w:ilvl w:val="0"/>
+          <w:numId w:val="2"/>
+        </w:numPr>
+        <w:spacing w:line="360" w:lineRule="auto"/>
+        <w:rPr>
+          <w:rFonts w:ascii="Times New Roman" w:hAnsi="Times New Roman" w:cs="Times New Roman"/>
+        </w:rPr>
+      </w:pPr>
+      <w:r>
+        <w:rPr>
+          <w:rFonts w:ascii="Times New Roman" w:hAnsi="Times New Roman" w:cs="Times New Roman"/>
+          <w:b/>
+          <w:bCs/>
+        </w:rPr>
+        <w:t xml:space="preserve">sklearn.tree.plot_tree: </w:t>
+      </w:r>
+      <w:r>
+        <w:rPr>
+          <w:rFonts w:ascii="Times New Roman" w:hAnsi="Times New Roman" w:cs="Times New Roman"/>
+        </w:rPr>
+        <w:t>It visualiz</w:t>
+      </w:r>
+      <w:r>
+        <w:rPr>
+          <w:rFonts w:ascii="Times New Roman" w:hAnsi="Times New Roman" w:cs="Times New Roman"/>
+        </w:rPr>
+        <w:t>e</w:t>
+      </w:r>
+      <w:r>
+        <w:rPr>
+          <w:rFonts w:ascii="Times New Roman" w:hAnsi="Times New Roman" w:cs="Times New Roman"/>
+        </w:rPr>
+        <w:t xml:space="preserve"> decision trees</w:t>
+      </w:r>
+      <w:r>
+        <w:rPr>
+          <w:rFonts w:ascii="Times New Roman" w:hAnsi="Times New Roman" w:cs="Times New Roman"/>
+        </w:rPr>
+        <w:t xml:space="preserve"> and</w:t>
+      </w:r>
+      <w:r>
+        <w:rPr>
+          <w:rFonts w:ascii="Times New Roman" w:hAnsi="Times New Roman" w:cs="Times New Roman"/>
+        </w:rPr>
+        <w:t xml:space="preserve"> </w:t>
+      </w:r>
+      <w:r>
+        <w:rPr>
+          <w:rFonts w:ascii="Times New Roman" w:hAnsi="Times New Roman" w:cs="Times New Roman"/>
+        </w:rPr>
+        <w:t>i</w:t>
+      </w:r>
+      <w:r>
+        <w:rPr>
+          <w:rFonts w:ascii="Times New Roman" w:hAnsi="Times New Roman" w:cs="Times New Roman"/>
+        </w:rPr>
+        <w:t>t makes it easier to understand.</w:t>
       </w:r>
     </w:p>
     <w:p>
@@ -4866,6 +4930,210 @@
           <w:b/>
           <w:bCs/>
         </w:rPr>
+        <w:t>Decision Tree Visualization:</w:t>
+      </w:r>
+    </w:p>
+    <w:p>
+      <w:pPr>
+        <w:spacing w:line="360" w:lineRule="auto"/>
+        <w:rPr>
+          <w:rFonts w:ascii="Times New Roman" w:hAnsi="Times New Roman" w:cs="Times New Roman"/>
+        </w:rPr>
+      </w:pPr>
+      <w:r>
+        <w:rPr>
+          <w:rFonts w:ascii="Times New Roman" w:hAnsi="Times New Roman" w:cs="Times New Roman"/>
+        </w:rPr>
+        <w:t>In the code below, we visualized the Decision Tree. We setted the figure size</w:t>
+      </w:r>
+      <w:r>
+        <w:rPr>
+          <w:rFonts w:ascii="Times New Roman" w:hAnsi="Times New Roman" w:cs="Times New Roman"/>
+        </w:rPr>
+        <w:t xml:space="preserve"> with using</w:t>
+      </w:r>
+      <w:r>
+        <w:rPr>
+          <w:rFonts w:ascii="Times New Roman" w:hAnsi="Times New Roman" w:cs="Times New Roman"/>
+        </w:rPr>
+        <w:t xml:space="preserve"> </w:t>
+      </w:r>
+      <w:r>
+        <w:rPr>
+          <w:rFonts w:ascii="Times New Roman" w:hAnsi="Times New Roman" w:cs="Times New Roman"/>
+        </w:rPr>
+        <w:t>plt.figure function</w:t>
+      </w:r>
+      <w:r>
+        <w:rPr>
+          <w:rFonts w:ascii="Times New Roman" w:hAnsi="Times New Roman" w:cs="Times New Roman"/>
+        </w:rPr>
+        <w:t xml:space="preserve"> and then we visualized the decision tree with using plot_tree function. We sen</w:t>
+      </w:r>
+      <w:r>
+        <w:rPr>
+          <w:rFonts w:ascii="Times New Roman" w:hAnsi="Times New Roman" w:cs="Times New Roman"/>
+        </w:rPr>
+        <w:t>t</w:t>
+      </w:r>
+      <w:r>
+        <w:rPr>
+          <w:rFonts w:ascii="Times New Roman" w:hAnsi="Times New Roman" w:cs="Times New Roman"/>
+        </w:rPr>
+        <w:t xml:space="preserve"> some parameters like feature_names and class_names. Lastly, we setted a plot title.</w:t>
+      </w:r>
+    </w:p>
+    <w:p>
+      <w:pPr>
+        <w:spacing w:line="360" w:lineRule="auto"/>
+        <w:rPr>
+          <w:rFonts w:ascii="Times New Roman" w:hAnsi="Times New Roman" w:cs="Times New Roman"/>
+        </w:rPr>
+      </w:pPr>
+      <w:r>
+        <w:rPr>
+          <w:rFonts w:ascii="Times New Roman" w:hAnsi="Times New Roman" w:cs="Times New Roman"/>
+        </w:rPr>
+        <w:drawing>
+          <wp:inline distT="0" distB="0" distL="0" distR="0" wp14:anchorId="4345C4E0" wp14:editId="001C0B28">
+            <wp:extent cx="5760720" cy="602615"/>
+            <wp:effectExtent l="0" t="0" r="0" b="6985"/>
+            <wp:docPr id="63358743" name="Resim 1"/>
+            <wp:cNvGraphicFramePr>
+              <a:graphicFrameLocks xmlns:a="http://schemas.openxmlformats.org/drawingml/2006/main" noChangeAspect="1"/>
+            </wp:cNvGraphicFramePr>
+            <a:graphic xmlns:a="http://schemas.openxmlformats.org/drawingml/2006/main">
+              <a:graphicData uri="http://schemas.openxmlformats.org/drawingml/2006/picture">
+                <pic:pic xmlns:pic="http://schemas.openxmlformats.org/drawingml/2006/picture">
+                  <pic:nvPicPr>
+                    <pic:cNvPr id="63358743" name=""/>
+                    <pic:cNvPicPr/>
+                  </pic:nvPicPr>
+                  <pic:blipFill>
+                    <a:blip r:embed="rId15"/>
+                    <a:stretch>
+                      <a:fillRect/>
+                    </a:stretch>
+                  </pic:blipFill>
+                  <pic:spPr>
+                    <a:xfrm>
+                      <a:off x="0" y="0"/>
+                      <a:ext cx="5760720" cy="602615"/>
+                    </a:xfrm>
+                    <a:prstGeom prst="rect">
+                      <a:avLst/>
+                    </a:prstGeom>
+                  </pic:spPr>
+                </pic:pic>
+              </a:graphicData>
+            </a:graphic>
+          </wp:inline>
+        </w:drawing>
+      </w:r>
+    </w:p>
+    <w:p>
+      <w:pPr>
+        <w:spacing w:line="360" w:lineRule="auto"/>
+        <w:rPr>
+          <w:rFonts w:ascii="Times New Roman" w:hAnsi="Times New Roman" w:cs="Times New Roman"/>
+          <w:b/>
+          <w:bCs/>
+        </w:rPr>
+      </w:pPr>
+      <w:r>
+        <w:rPr>
+          <w:rFonts w:ascii="Times New Roman" w:hAnsi="Times New Roman" w:cs="Times New Roman"/>
+          <w:b/>
+          <w:bCs/>
+        </w:rPr>
+        <w:t>Result</w:t>
+      </w:r>
+      <w:r>
+        <w:rPr>
+          <w:rFonts w:ascii="Times New Roman" w:hAnsi="Times New Roman" w:cs="Times New Roman"/>
+          <w:b/>
+          <w:bCs/>
+        </w:rPr>
+        <w:t>:</w:t>
+      </w:r>
+    </w:p>
+    <w:p>
+      <w:pPr>
+        <w:spacing w:line="360" w:lineRule="auto"/>
+        <w:rPr>
+          <w:rFonts w:ascii="Times New Roman" w:hAnsi="Times New Roman" w:cs="Times New Roman"/>
+        </w:rPr>
+      </w:pPr>
+      <w:r>
+        <w:rPr>
+          <w:rFonts w:ascii="Times New Roman" w:hAnsi="Times New Roman" w:cs="Times New Roman"/>
+          <w:noProof/>
+        </w:rPr>
+        <w:drawing>
+          <wp:inline distT="0" distB="0" distL="0" distR="0" wp14:anchorId="2EB652EC" wp14:editId="610CE2E2">
+            <wp:extent cx="5394960" cy="2701053"/>
+            <wp:effectExtent l="0" t="0" r="0" b="4445"/>
+            <wp:docPr id="212417634" name="Resim 1"/>
+            <wp:cNvGraphicFramePr>
+              <a:graphicFrameLocks xmlns:a="http://schemas.openxmlformats.org/drawingml/2006/main" noChangeAspect="1"/>
+            </wp:cNvGraphicFramePr>
+            <a:graphic xmlns:a="http://schemas.openxmlformats.org/drawingml/2006/main">
+              <a:graphicData uri="http://schemas.openxmlformats.org/drawingml/2006/picture">
+                <pic:pic xmlns:pic="http://schemas.openxmlformats.org/drawingml/2006/picture">
+                  <pic:nvPicPr>
+                    <pic:cNvPr id="0" name="Picture 1"/>
+                    <pic:cNvPicPr>
+                      <a:picLocks noChangeAspect="1" noChangeArrowheads="1"/>
+                    </pic:cNvPicPr>
+                  </pic:nvPicPr>
+                  <pic:blipFill>
+                    <a:blip r:embed="rId16" cstate="print">
+                      <a:extLst>
+                        <a:ext uri="{28A0092B-C50C-407E-A947-70E740481C1C}">
+                          <a14:useLocalDpi xmlns:a14="http://schemas.microsoft.com/office/drawing/2010/main" val="0"/>
+                        </a:ext>
+                      </a:extLst>
+                    </a:blip>
+                    <a:srcRect/>
+                    <a:stretch>
+                      <a:fillRect/>
+                    </a:stretch>
+                  </pic:blipFill>
+                  <pic:spPr bwMode="auto">
+                    <a:xfrm>
+                      <a:off x="0" y="0"/>
+                      <a:ext cx="5405102" cy="2706131"/>
+                    </a:xfrm>
+                    <a:prstGeom prst="rect">
+                      <a:avLst/>
+                    </a:prstGeom>
+                    <a:noFill/>
+                    <a:ln>
+                      <a:noFill/>
+                    </a:ln>
+                  </pic:spPr>
+                </pic:pic>
+              </a:graphicData>
+            </a:graphic>
+          </wp:inline>
+        </w:drawing>
+      </w:r>
+    </w:p>
+    <w:p>
+      <w:pPr>
+        <w:spacing w:line="360" w:lineRule="auto"/>
+        <w:rPr>
+          <w:rFonts w:ascii="Times New Roman" w:hAnsi="Times New Roman" w:cs="Times New Roman"/>
+          <w:b/>
+          <w:bCs/>
+        </w:rPr>
+      </w:pPr>
+      <w:r>
+        <w:rPr>
+          <w:rFonts w:ascii="Times New Roman" w:hAnsi="Times New Roman" w:cs="Times New Roman"/>
+          <w:b/>
+          <w:bCs/>
+        </w:rPr>
         <w:t>3.</w:t>
       </w:r>
       <w:r>
@@ -4978,6 +5246,7 @@
           <w:rFonts w:ascii="Times New Roman" w:hAnsi="Times New Roman" w:cs="Times New Roman"/>
           <w:noProof/>
         </w:rPr>
+        <w:lastRenderedPageBreak/>
         <w:drawing>
           <wp:inline distT="0" distB="0" distL="0" distR="0" wp14:anchorId="20150084" wp14:editId="46D843C1">
             <wp:extent cx="3483232" cy="1562100"/>
@@ -4994,7 +5263,7 @@
                     <pic:cNvPicPr/>
                   </pic:nvPicPr>
                   <pic:blipFill>
-                    <a:blip r:embed="rId15"/>
+                    <a:blip r:embed="rId17"/>
                     <a:stretch>
                       <a:fillRect/>
                     </a:stretch>
@@ -5022,6 +5291,252 @@
           <w:rFonts w:ascii="Times New Roman" w:hAnsi="Times New Roman" w:cs="Times New Roman"/>
           <w:b/>
           <w:bCs/>
+        </w:rPr>
+      </w:pPr>
+      <w:r>
+        <w:rPr>
+          <w:rFonts w:ascii="Times New Roman" w:hAnsi="Times New Roman" w:cs="Times New Roman"/>
+          <w:b/>
+          <w:bCs/>
+        </w:rPr>
+        <w:t>Random Forest Visualization:</w:t>
+      </w:r>
+    </w:p>
+    <w:p>
+      <w:pPr>
+        <w:spacing w:line="360" w:lineRule="auto"/>
+        <w:rPr>
+          <w:rFonts w:ascii="Times New Roman" w:hAnsi="Times New Roman" w:cs="Times New Roman"/>
+        </w:rPr>
+      </w:pPr>
+      <w:r>
+        <w:rPr>
+          <w:rFonts w:ascii="Times New Roman" w:hAnsi="Times New Roman" w:cs="Times New Roman"/>
+        </w:rPr>
+        <w:t>In the code below, we visualized the</w:t>
+      </w:r>
+      <w:r>
+        <w:rPr>
+          <w:rFonts w:ascii="Times New Roman" w:hAnsi="Times New Roman" w:cs="Times New Roman"/>
+        </w:rPr>
+        <w:t xml:space="preserve"> Random Forest’s</w:t>
+      </w:r>
+      <w:r>
+        <w:rPr>
+          <w:rFonts w:ascii="Times New Roman" w:hAnsi="Times New Roman" w:cs="Times New Roman"/>
+        </w:rPr>
+        <w:t xml:space="preserve"> </w:t>
+      </w:r>
+      <w:r>
+        <w:rPr>
+          <w:rFonts w:ascii="Times New Roman" w:hAnsi="Times New Roman" w:cs="Times New Roman"/>
+        </w:rPr>
+        <w:t xml:space="preserve">first </w:t>
+      </w:r>
+      <w:r>
+        <w:rPr>
+          <w:rFonts w:ascii="Times New Roman" w:hAnsi="Times New Roman" w:cs="Times New Roman"/>
+        </w:rPr>
+        <w:t xml:space="preserve">decision </w:t>
+      </w:r>
+      <w:r>
+        <w:rPr>
+          <w:rFonts w:ascii="Times New Roman" w:hAnsi="Times New Roman" w:cs="Times New Roman"/>
+        </w:rPr>
+        <w:t>tree</w:t>
+      </w:r>
+      <w:r>
+        <w:rPr>
+          <w:rFonts w:ascii="Times New Roman" w:hAnsi="Times New Roman" w:cs="Times New Roman"/>
+        </w:rPr>
+        <w:t xml:space="preserve">. </w:t>
+      </w:r>
+      <w:r>
+        <w:rPr>
+          <w:rFonts w:ascii="Times New Roman" w:hAnsi="Times New Roman" w:cs="Times New Roman"/>
+        </w:rPr>
+        <w:t>In total, 100 random forest decision trees were created. It was not possible to show all of them so I show only the first tree.</w:t>
+      </w:r>
+      <w:r>
+        <w:rPr>
+          <w:rFonts w:ascii="Times New Roman" w:hAnsi="Times New Roman" w:cs="Times New Roman"/>
+        </w:rPr>
+        <w:t xml:space="preserve"> </w:t>
+      </w:r>
+      <w:r>
+        <w:rPr>
+          <w:rFonts w:ascii="Times New Roman" w:hAnsi="Times New Roman" w:cs="Times New Roman"/>
+        </w:rPr>
+        <w:t xml:space="preserve">We setted the figure size with using plt.figure function and then we visualized the </w:t>
+      </w:r>
+      <w:r>
+        <w:rPr>
+          <w:rFonts w:ascii="Times New Roman" w:hAnsi="Times New Roman" w:cs="Times New Roman"/>
+        </w:rPr>
+        <w:t xml:space="preserve">random forest’s first decision </w:t>
+      </w:r>
+      <w:r>
+        <w:rPr>
+          <w:rFonts w:ascii="Times New Roman" w:hAnsi="Times New Roman" w:cs="Times New Roman"/>
+        </w:rPr>
+        <w:t>tree with using plot_tree function. We sent some parameters like feature_names and class_names.</w:t>
+      </w:r>
+      <w:r>
+        <w:rPr>
+          <w:rFonts w:ascii="Times New Roman" w:hAnsi="Times New Roman" w:cs="Times New Roman"/>
+        </w:rPr>
+        <w:t xml:space="preserve"> </w:t>
+      </w:r>
+      <w:r>
+        <w:rPr>
+          <w:rFonts w:ascii="Times New Roman" w:hAnsi="Times New Roman" w:cs="Times New Roman"/>
+        </w:rPr>
+        <w:t xml:space="preserve"> </w:t>
+      </w:r>
+      <w:r>
+        <w:rPr>
+          <w:rFonts w:ascii="Times New Roman" w:hAnsi="Times New Roman" w:cs="Times New Roman"/>
+        </w:rPr>
+        <w:t>Lastly, we setted a plot title.</w:t>
+      </w:r>
+    </w:p>
+    <w:p>
+      <w:pPr>
+        <w:spacing w:line="360" w:lineRule="auto"/>
+        <w:rPr>
+          <w:rFonts w:ascii="Times New Roman" w:hAnsi="Times New Roman" w:cs="Times New Roman"/>
+        </w:rPr>
+      </w:pPr>
+      <w:r>
+        <w:rPr>
+          <w:rFonts w:ascii="Times New Roman" w:hAnsi="Times New Roman" w:cs="Times New Roman"/>
+        </w:rPr>
+        <w:drawing>
+          <wp:inline distT="0" distB="0" distL="0" distR="0" wp14:anchorId="6FF290F2" wp14:editId="66B20DC1">
+            <wp:extent cx="5760720" cy="572770"/>
+            <wp:effectExtent l="0" t="0" r="0" b="0"/>
+            <wp:docPr id="316726073" name="Resim 1"/>
+            <wp:cNvGraphicFramePr>
+              <a:graphicFrameLocks xmlns:a="http://schemas.openxmlformats.org/drawingml/2006/main" noChangeAspect="1"/>
+            </wp:cNvGraphicFramePr>
+            <a:graphic xmlns:a="http://schemas.openxmlformats.org/drawingml/2006/main">
+              <a:graphicData uri="http://schemas.openxmlformats.org/drawingml/2006/picture">
+                <pic:pic xmlns:pic="http://schemas.openxmlformats.org/drawingml/2006/picture">
+                  <pic:nvPicPr>
+                    <pic:cNvPr id="316726073" name=""/>
+                    <pic:cNvPicPr/>
+                  </pic:nvPicPr>
+                  <pic:blipFill>
+                    <a:blip r:embed="rId18"/>
+                    <a:stretch>
+                      <a:fillRect/>
+                    </a:stretch>
+                  </pic:blipFill>
+                  <pic:spPr>
+                    <a:xfrm>
+                      <a:off x="0" y="0"/>
+                      <a:ext cx="5760720" cy="572770"/>
+                    </a:xfrm>
+                    <a:prstGeom prst="rect">
+                      <a:avLst/>
+                    </a:prstGeom>
+                  </pic:spPr>
+                </pic:pic>
+              </a:graphicData>
+            </a:graphic>
+          </wp:inline>
+        </w:drawing>
+      </w:r>
+    </w:p>
+    <w:p>
+      <w:pPr>
+        <w:spacing w:line="360" w:lineRule="auto"/>
+        <w:rPr>
+          <w:rFonts w:ascii="Times New Roman" w:hAnsi="Times New Roman" w:cs="Times New Roman"/>
+          <w:b/>
+          <w:bCs/>
+        </w:rPr>
+      </w:pPr>
+      <w:r>
+        <w:rPr>
+          <w:rFonts w:ascii="Times New Roman" w:hAnsi="Times New Roman" w:cs="Times New Roman"/>
+          <w:b/>
+          <w:bCs/>
+        </w:rPr>
+        <w:t>Result:</w:t>
+      </w:r>
+    </w:p>
+    <w:p>
+      <w:pPr>
+        <w:spacing w:line="360" w:lineRule="auto"/>
+        <w:rPr>
+          <w:rFonts w:ascii="Times New Roman" w:hAnsi="Times New Roman" w:cs="Times New Roman"/>
+        </w:rPr>
+      </w:pPr>
+      <w:r>
+        <w:rPr>
+          <w:rFonts w:ascii="Times New Roman" w:hAnsi="Times New Roman" w:cs="Times New Roman"/>
+          <w:b/>
+          <w:bCs/>
+          <w:noProof/>
+        </w:rPr>
+        <w:drawing>
+          <wp:inline distT="0" distB="0" distL="0" distR="0" wp14:anchorId="170C0F5F" wp14:editId="75612155">
+            <wp:extent cx="5760720" cy="3840480"/>
+            <wp:effectExtent l="0" t="0" r="0" b="7620"/>
+            <wp:docPr id="2044472921" name="Resim 2" descr="diyagram, çizgi, plan, harita içeren bir resim&#10;&#10;Açıklama otomatik olarak oluşturuldu"/>
+            <wp:cNvGraphicFramePr>
+              <a:graphicFrameLocks xmlns:a="http://schemas.openxmlformats.org/drawingml/2006/main" noChangeAspect="1"/>
+            </wp:cNvGraphicFramePr>
+            <a:graphic xmlns:a="http://schemas.openxmlformats.org/drawingml/2006/main">
+              <a:graphicData uri="http://schemas.openxmlformats.org/drawingml/2006/picture">
+                <pic:pic xmlns:pic="http://schemas.openxmlformats.org/drawingml/2006/picture">
+                  <pic:nvPicPr>
+                    <pic:cNvPr id="2044472921" name="Resim 2" descr="diyagram, çizgi, plan, harita içeren bir resim&#10;&#10;Açıklama otomatik olarak oluşturuldu"/>
+                    <pic:cNvPicPr>
+                      <a:picLocks noChangeAspect="1" noChangeArrowheads="1"/>
+                    </pic:cNvPicPr>
+                  </pic:nvPicPr>
+                  <pic:blipFill>
+                    <a:blip r:embed="rId19" cstate="print">
+                      <a:extLst>
+                        <a:ext uri="{28A0092B-C50C-407E-A947-70E740481C1C}">
+                          <a14:useLocalDpi xmlns:a14="http://schemas.microsoft.com/office/drawing/2010/main" val="0"/>
+                        </a:ext>
+                      </a:extLst>
+                    </a:blip>
+                    <a:srcRect/>
+                    <a:stretch>
+                      <a:fillRect/>
+                    </a:stretch>
+                  </pic:blipFill>
+                  <pic:spPr bwMode="auto">
+                    <a:xfrm>
+                      <a:off x="0" y="0"/>
+                      <a:ext cx="5760720" cy="3840480"/>
+                    </a:xfrm>
+                    <a:prstGeom prst="rect">
+                      <a:avLst/>
+                    </a:prstGeom>
+                    <a:noFill/>
+                    <a:ln>
+                      <a:noFill/>
+                    </a:ln>
+                  </pic:spPr>
+                </pic:pic>
+              </a:graphicData>
+            </a:graphic>
+          </wp:inline>
+        </w:drawing>
+      </w:r>
+    </w:p>
+    <w:p>
+      <w:pPr>
+        <w:spacing w:line="360" w:lineRule="auto"/>
+        <w:rPr>
+          <w:rFonts w:ascii="Times New Roman" w:hAnsi="Times New Roman" w:cs="Times New Roman"/>
+          <w:b/>
+          <w:bCs/>
           <w:sz w:val="28"/>
           <w:szCs w:val="28"/>
         </w:rPr>
@@ -5034,6 +5549,7 @@
           <w:sz w:val="28"/>
           <w:szCs w:val="28"/>
         </w:rPr>
+        <w:lastRenderedPageBreak/>
         <w:t>3.</w:t>
       </w:r>
       <w:r>
@@ -5213,7 +5729,7 @@
                     <pic:cNvPicPr/>
                   </pic:nvPicPr>
                   <pic:blipFill>
-                    <a:blip r:embed="rId16"/>
+                    <a:blip r:embed="rId20"/>
                     <a:stretch>
                       <a:fillRect/>
                     </a:stretch>
@@ -5243,43 +5759,12 @@
           <w:bCs/>
         </w:rPr>
       </w:pPr>
-    </w:p>
-    <w:p>
-      <w:pPr>
-        <w:spacing w:line="360" w:lineRule="auto"/>
-        <w:rPr>
-          <w:rFonts w:ascii="Times New Roman" w:hAnsi="Times New Roman" w:cs="Times New Roman"/>
-          <w:b/>
-          <w:bCs/>
-        </w:rPr>
-      </w:pPr>
-    </w:p>
-    <w:p>
-      <w:pPr>
-        <w:spacing w:line="360" w:lineRule="auto"/>
-        <w:rPr>
-          <w:rFonts w:ascii="Times New Roman" w:hAnsi="Times New Roman" w:cs="Times New Roman"/>
-          <w:b/>
-          <w:bCs/>
-        </w:rPr>
-      </w:pPr>
-    </w:p>
-    <w:p>
-      <w:pPr>
-        <w:spacing w:line="360" w:lineRule="auto"/>
-        <w:rPr>
-          <w:rFonts w:ascii="Times New Roman" w:hAnsi="Times New Roman" w:cs="Times New Roman"/>
-          <w:b/>
-          <w:bCs/>
-        </w:rPr>
-      </w:pPr>
-      <w:r>
-        <w:rPr>
-          <w:rFonts w:ascii="Times New Roman" w:hAnsi="Times New Roman" w:cs="Times New Roman"/>
-          <w:b/>
-          <w:bCs/>
-        </w:rPr>
-        <w:lastRenderedPageBreak/>
+      <w:r>
+        <w:rPr>
+          <w:rFonts w:ascii="Times New Roman" w:hAnsi="Times New Roman" w:cs="Times New Roman"/>
+          <w:b/>
+          <w:bCs/>
+        </w:rPr>
         <w:t>Confusion Matrix for Decision Tree:</w:t>
       </w:r>
     </w:p>
@@ -5313,7 +5798,7 @@
                     </pic:cNvPicPr>
                   </pic:nvPicPr>
                   <pic:blipFill>
-                    <a:blip r:embed="rId17">
+                    <a:blip r:embed="rId21">
                       <a:extLst>
                         <a:ext uri="{28A0092B-C50C-407E-A947-70E740481C1C}">
                           <a14:useLocalDpi xmlns:a14="http://schemas.microsoft.com/office/drawing/2010/main" val="0"/>
@@ -5507,6 +5992,7 @@
           <w:bCs/>
           <w:noProof/>
         </w:rPr>
+        <w:lastRenderedPageBreak/>
         <w:drawing>
           <wp:inline distT="0" distB="0" distL="0" distR="0" wp14:anchorId="2FFDF534" wp14:editId="077EC160">
             <wp:extent cx="5356860" cy="820664"/>
@@ -5523,7 +6009,7 @@
                     <pic:cNvPicPr/>
                   </pic:nvPicPr>
                   <pic:blipFill>
-                    <a:blip r:embed="rId18"/>
+                    <a:blip r:embed="rId22"/>
                     <a:stretch>
                       <a:fillRect/>
                     </a:stretch>
@@ -5553,53 +6039,12 @@
           <w:bCs/>
         </w:rPr>
       </w:pPr>
-    </w:p>
-    <w:p>
-      <w:pPr>
-        <w:spacing w:line="360" w:lineRule="auto"/>
-        <w:rPr>
-          <w:rFonts w:ascii="Times New Roman" w:hAnsi="Times New Roman" w:cs="Times New Roman"/>
-          <w:b/>
-          <w:bCs/>
-        </w:rPr>
-      </w:pPr>
-    </w:p>
-    <w:p>
-      <w:pPr>
-        <w:spacing w:line="360" w:lineRule="auto"/>
-        <w:rPr>
-          <w:rFonts w:ascii="Times New Roman" w:hAnsi="Times New Roman" w:cs="Times New Roman"/>
-          <w:b/>
-          <w:bCs/>
-        </w:rPr>
-      </w:pPr>
-    </w:p>
-    <w:p>
-      <w:pPr>
-        <w:spacing w:line="360" w:lineRule="auto"/>
-        <w:rPr>
-          <w:rFonts w:ascii="Times New Roman" w:hAnsi="Times New Roman" w:cs="Times New Roman"/>
-          <w:b/>
-          <w:bCs/>
-        </w:rPr>
-      </w:pPr>
-    </w:p>
-    <w:p>
-      <w:pPr>
-        <w:spacing w:line="360" w:lineRule="auto"/>
-        <w:rPr>
-          <w:rFonts w:ascii="Times New Roman" w:hAnsi="Times New Roman" w:cs="Times New Roman"/>
-          <w:b/>
-          <w:bCs/>
-        </w:rPr>
-      </w:pPr>
-      <w:r>
-        <w:rPr>
-          <w:rFonts w:ascii="Times New Roman" w:hAnsi="Times New Roman" w:cs="Times New Roman"/>
-          <w:b/>
-          <w:bCs/>
-        </w:rPr>
-        <w:lastRenderedPageBreak/>
+      <w:r>
+        <w:rPr>
+          <w:rFonts w:ascii="Times New Roman" w:hAnsi="Times New Roman" w:cs="Times New Roman"/>
+          <w:b/>
+          <w:bCs/>
+        </w:rPr>
         <w:t>Confusion Matrix for Decision Tree:</w:t>
       </w:r>
     </w:p>
@@ -5633,7 +6078,7 @@
                     </pic:cNvPicPr>
                   </pic:nvPicPr>
                   <pic:blipFill>
-                    <a:blip r:embed="rId19" cstate="print">
+                    <a:blip r:embed="rId23" cstate="print">
                       <a:extLst>
                         <a:ext uri="{28A0092B-C50C-407E-A947-70E740481C1C}">
                           <a14:useLocalDpi xmlns:a14="http://schemas.microsoft.com/office/drawing/2010/main" val="0"/>
@@ -5949,7 +6394,7 @@
                     <pic:cNvPicPr/>
                   </pic:nvPicPr>
                   <pic:blipFill>
-                    <a:blip r:embed="rId16"/>
+                    <a:blip r:embed="rId20"/>
                     <a:stretch>
                       <a:fillRect/>
                     </a:stretch>
@@ -5979,36 +6424,6 @@
           <w:bCs/>
         </w:rPr>
       </w:pPr>
-    </w:p>
-    <w:p>
-      <w:pPr>
-        <w:spacing w:line="360" w:lineRule="auto"/>
-        <w:rPr>
-          <w:rFonts w:ascii="Times New Roman" w:hAnsi="Times New Roman" w:cs="Times New Roman"/>
-          <w:b/>
-          <w:bCs/>
-        </w:rPr>
-      </w:pPr>
-    </w:p>
-    <w:p>
-      <w:pPr>
-        <w:spacing w:line="360" w:lineRule="auto"/>
-        <w:rPr>
-          <w:rFonts w:ascii="Times New Roman" w:hAnsi="Times New Roman" w:cs="Times New Roman"/>
-          <w:b/>
-          <w:bCs/>
-        </w:rPr>
-      </w:pPr>
-    </w:p>
-    <w:p>
-      <w:pPr>
-        <w:spacing w:line="360" w:lineRule="auto"/>
-        <w:rPr>
-          <w:rFonts w:ascii="Times New Roman" w:hAnsi="Times New Roman" w:cs="Times New Roman"/>
-          <w:b/>
-          <w:bCs/>
-        </w:rPr>
-      </w:pPr>
       <w:r>
         <w:rPr>
           <w:rFonts w:ascii="Times New Roman" w:hAnsi="Times New Roman" w:cs="Times New Roman"/>
@@ -6049,7 +6464,7 @@
                     </pic:cNvPicPr>
                   </pic:nvPicPr>
                   <pic:blipFill>
-                    <a:blip r:embed="rId20">
+                    <a:blip r:embed="rId24">
                       <a:extLst>
                         <a:ext uri="{28A0092B-C50C-407E-A947-70E740481C1C}">
                           <a14:useLocalDpi xmlns:a14="http://schemas.microsoft.com/office/drawing/2010/main" val="0"/>
@@ -6253,7 +6668,7 @@
                     <pic:cNvPicPr/>
                   </pic:nvPicPr>
                   <pic:blipFill>
-                    <a:blip r:embed="rId21"/>
+                    <a:blip r:embed="rId25"/>
                     <a:stretch>
                       <a:fillRect/>
                     </a:stretch>
@@ -6361,7 +6776,7 @@
                     <pic:cNvPicPr/>
                   </pic:nvPicPr>
                   <pic:blipFill>
-                    <a:blip r:embed="rId22"/>
+                    <a:blip r:embed="rId26"/>
                     <a:stretch>
                       <a:fillRect/>
                     </a:stretch>
@@ -6743,7 +7158,28 @@
           <w:rFonts w:ascii="Times New Roman" w:hAnsi="Times New Roman" w:cs="Times New Roman"/>
           <w:lang w:val="en"/>
         </w:rPr>
-        <w:t>random forest obtains more high precision value in both data separates.</w:t>
+        <w:t>R</w:t>
+      </w:r>
+      <w:r>
+        <w:rPr>
+          <w:rFonts w:ascii="Times New Roman" w:hAnsi="Times New Roman" w:cs="Times New Roman"/>
+          <w:lang w:val="en"/>
+        </w:rPr>
+        <w:t xml:space="preserve">andom forest obtains </w:t>
+      </w:r>
+      <w:r>
+        <w:rPr>
+          <w:rFonts w:ascii="Times New Roman" w:hAnsi="Times New Roman" w:cs="Times New Roman"/>
+          <w:lang w:val="en"/>
+        </w:rPr>
+        <w:t>higher</w:t>
+      </w:r>
+      <w:r>
+        <w:rPr>
+          <w:rFonts w:ascii="Times New Roman" w:hAnsi="Times New Roman" w:cs="Times New Roman"/>
+          <w:lang w:val="en"/>
+        </w:rPr>
+        <w:t xml:space="preserve"> precision value in both data separates.</w:t>
       </w:r>
       <w:r>
         <w:rPr>
@@ -7328,7 +7764,7 @@
                     <pic:cNvPicPr/>
                   </pic:nvPicPr>
                   <pic:blipFill>
-                    <a:blip r:embed="rId23"/>
+                    <a:blip r:embed="rId27"/>
                     <a:stretch>
                       <a:fillRect/>
                     </a:stretch>
@@ -7694,7 +8130,7 @@
                     <pic:cNvPicPr/>
                   </pic:nvPicPr>
                   <pic:blipFill>
-                    <a:blip r:embed="rId24"/>
+                    <a:blip r:embed="rId28"/>
                     <a:stretch>
                       <a:fillRect/>
                     </a:stretch>
@@ -7960,7 +8396,7 @@
                     <pic:cNvPicPr/>
                   </pic:nvPicPr>
                   <pic:blipFill>
-                    <a:blip r:embed="rId25"/>
+                    <a:blip r:embed="rId29"/>
                     <a:stretch>
                       <a:fillRect/>
                     </a:stretch>
@@ -8289,7 +8725,7 @@
                     <pic:cNvPicPr/>
                   </pic:nvPicPr>
                   <pic:blipFill>
-                    <a:blip r:embed="rId26"/>
+                    <a:blip r:embed="rId30"/>
                     <a:stretch>
                       <a:fillRect/>
                     </a:stretch>
@@ -8358,7 +8794,7 @@
                     </pic:cNvPicPr>
                   </pic:nvPicPr>
                   <pic:blipFill>
-                    <a:blip r:embed="rId27">
+                    <a:blip r:embed="rId31">
                       <a:extLst>
                         <a:ext uri="{28A0092B-C50C-407E-A947-70E740481C1C}">
                           <a14:useLocalDpi xmlns:a14="http://schemas.microsoft.com/office/drawing/2010/main" val="0"/>
@@ -8432,7 +8868,7 @@
                     <pic:cNvPicPr/>
                   </pic:nvPicPr>
                   <pic:blipFill>
-                    <a:blip r:embed="rId28"/>
+                    <a:blip r:embed="rId32"/>
                     <a:stretch>
                       <a:fillRect/>
                     </a:stretch>
@@ -8508,7 +8944,7 @@
                     <pic:cNvPicPr/>
                   </pic:nvPicPr>
                   <pic:blipFill>
-                    <a:blip r:embed="rId29"/>
+                    <a:blip r:embed="rId33"/>
                     <a:stretch>
                       <a:fillRect/>
                     </a:stretch>
@@ -8583,7 +9019,7 @@
                     <pic:cNvPicPr/>
                   </pic:nvPicPr>
                   <pic:blipFill>
-                    <a:blip r:embed="rId30"/>
+                    <a:blip r:embed="rId34"/>
                     <a:stretch>
                       <a:fillRect/>
                     </a:stretch>
@@ -8694,7 +9130,7 @@
                     <pic:cNvPicPr/>
                   </pic:nvPicPr>
                   <pic:blipFill>
-                    <a:blip r:embed="rId31"/>
+                    <a:blip r:embed="rId35"/>
                     <a:stretch>
                       <a:fillRect/>
                     </a:stretch>
@@ -8905,7 +9341,7 @@
                     </pic:cNvPicPr>
                   </pic:nvPicPr>
                   <pic:blipFill>
-                    <a:blip r:embed="rId32">
+                    <a:blip r:embed="rId36">
                       <a:extLst>
                         <a:ext uri="{28A0092B-C50C-407E-A947-70E740481C1C}">
                           <a14:useLocalDpi xmlns:a14="http://schemas.microsoft.com/office/drawing/2010/main" val="0"/>
@@ -9052,7 +9488,7 @@
                     <pic:cNvPicPr/>
                   </pic:nvPicPr>
                   <pic:blipFill>
-                    <a:blip r:embed="rId33"/>
+                    <a:blip r:embed="rId37"/>
                     <a:stretch>
                       <a:fillRect/>
                     </a:stretch>
@@ -9600,7 +10036,7 @@
                     <pic:cNvPicPr/>
                   </pic:nvPicPr>
                   <pic:blipFill>
-                    <a:blip r:embed="rId34"/>
+                    <a:blip r:embed="rId38"/>
                     <a:stretch>
                       <a:fillRect/>
                     </a:stretch>
@@ -9664,7 +10100,7 @@
           <w:bCs/>
         </w:rPr>
       </w:pPr>
-      <w:bookmarkStart w:id="0" w:name="_Hlk183961178"/>
+      <w:bookmarkStart w:id="1" w:name="_Hlk183961178"/>
       <w:r>
         <w:rPr>
           <w:rFonts w:ascii="Times New Roman" w:hAnsi="Times New Roman" w:cs="Times New Roman"/>
@@ -9673,7 +10109,7 @@
         </w:rPr>
         <w:t>sklearn.datasets.</w:t>
       </w:r>
-      <w:bookmarkEnd w:id="0"/>
+      <w:bookmarkEnd w:id="1"/>
       <w:r>
         <w:rPr>
           <w:rFonts w:ascii="Times New Roman" w:hAnsi="Times New Roman" w:cs="Times New Roman"/>
@@ -10287,7 +10723,7 @@
                     <pic:cNvPicPr/>
                   </pic:nvPicPr>
                   <pic:blipFill>
-                    <a:blip r:embed="rId35"/>
+                    <a:blip r:embed="rId39"/>
                     <a:stretch>
                       <a:fillRect/>
                     </a:stretch>
@@ -10463,7 +10899,7 @@
                     <pic:cNvPicPr/>
                   </pic:nvPicPr>
                   <pic:blipFill>
-                    <a:blip r:embed="rId36"/>
+                    <a:blip r:embed="rId40"/>
                     <a:stretch>
                       <a:fillRect/>
                     </a:stretch>
@@ -10864,7 +11300,7 @@
                     <pic:cNvPicPr/>
                   </pic:nvPicPr>
                   <pic:blipFill>
-                    <a:blip r:embed="rId37"/>
+                    <a:blip r:embed="rId41"/>
                     <a:stretch>
                       <a:fillRect/>
                     </a:stretch>
@@ -10953,7 +11389,7 @@
                     <pic:cNvPicPr/>
                   </pic:nvPicPr>
                   <pic:blipFill>
-                    <a:blip r:embed="rId38"/>
+                    <a:blip r:embed="rId42"/>
                     <a:stretch>
                       <a:fillRect/>
                     </a:stretch>
@@ -11067,7 +11503,7 @@
                     <pic:cNvPicPr/>
                   </pic:nvPicPr>
                   <pic:blipFill>
-                    <a:blip r:embed="rId39"/>
+                    <a:blip r:embed="rId43"/>
                     <a:stretch>
                       <a:fillRect/>
                     </a:stretch>
@@ -11256,7 +11692,7 @@
                     <pic:cNvPicPr/>
                   </pic:nvPicPr>
                   <pic:blipFill>
-                    <a:blip r:embed="rId40"/>
+                    <a:blip r:embed="rId44"/>
                     <a:stretch>
                       <a:fillRect/>
                     </a:stretch>
@@ -11357,7 +11793,7 @@
                     <pic:cNvPicPr/>
                   </pic:nvPicPr>
                   <pic:blipFill>
-                    <a:blip r:embed="rId41"/>
+                    <a:blip r:embed="rId45"/>
                     <a:stretch>
                       <a:fillRect/>
                     </a:stretch>
@@ -11458,7 +11894,7 @@
                     <pic:cNvPicPr/>
                   </pic:nvPicPr>
                   <pic:blipFill>
-                    <a:blip r:embed="rId42"/>
+                    <a:blip r:embed="rId46"/>
                     <a:stretch>
                       <a:fillRect/>
                     </a:stretch>
@@ -12337,7 +12773,7 @@
                     </pic:cNvPicPr>
                   </pic:nvPicPr>
                   <pic:blipFill>
-                    <a:blip r:embed="rId43">
+                    <a:blip r:embed="rId47">
                       <a:extLst>
                         <a:ext uri="{28A0092B-C50C-407E-A947-70E740481C1C}">
                           <a14:useLocalDpi xmlns:a14="http://schemas.microsoft.com/office/drawing/2010/main" val="0"/>
@@ -12435,7 +12871,7 @@
                     </pic:cNvPicPr>
                   </pic:nvPicPr>
                   <pic:blipFill>
-                    <a:blip r:embed="rId44">
+                    <a:blip r:embed="rId48">
                       <a:extLst>
                         <a:ext uri="{28A0092B-C50C-407E-A947-70E740481C1C}">
                           <a14:useLocalDpi xmlns:a14="http://schemas.microsoft.com/office/drawing/2010/main" val="0"/>
@@ -13223,7 +13659,7 @@
                     </pic:cNvPicPr>
                   </pic:nvPicPr>
                   <pic:blipFill>
-                    <a:blip r:embed="rId45">
+                    <a:blip r:embed="rId49">
                       <a:extLst>
                         <a:ext uri="{28A0092B-C50C-407E-A947-70E740481C1C}">
                           <a14:useLocalDpi xmlns:a14="http://schemas.microsoft.com/office/drawing/2010/main" val="0"/>
@@ -20390,7 +20826,7 @@
   <w:style w:type="paragraph" w:default="1" w:styleId="Normal">
     <w:name w:val="Normal"/>
     <w:qFormat/>
-    <w:rsid w:val="000F6F2C"/>
+    <w:rsid w:val="00D52EF6"/>
   </w:style>
   <w:style w:type="paragraph" w:styleId="Balk1">
     <w:name w:val="heading 1"/>
@@ -20594,6 +21030,7 @@
   <w:style w:type="character" w:default="1" w:styleId="VarsaylanParagrafYazTipi">
     <w:name w:val="Default Paragraph Font"/>
     <w:uiPriority w:val="1"/>
+    <w:semiHidden/>
     <w:unhideWhenUsed/>
   </w:style>
   <w:style w:type="table" w:default="1" w:styleId="NormalTablo">

</xml_diff>